<commit_message>
some changes to parser; updated word document
</commit_message>
<xml_diff>
--- a/IntegrationGuidelines.docx
+++ b/IntegrationGuidelines.docx
@@ -18,6 +18,14 @@
           <w:szCs w:val="24"/>
         </w:rPr>
         <w:t>Input Vectors</w:t>
+      </w:r>
+      <w:r>
+        <w:rPr>
+          <w:b/>
+          <w:sz w:val="32"/>
+          <w:szCs w:val="24"/>
+        </w:rPr>
+        <w:t xml:space="preserve"> </w:t>
       </w:r>
     </w:p>
     <w:p>
@@ -29,12 +37,14 @@
         </w:numPr>
         <w:spacing w:after="0" w:line="240" w:lineRule="auto"/>
         <w:rPr>
-          <w:sz w:val="24"/>
-          <w:szCs w:val="24"/>
-        </w:rPr>
-      </w:pPr>
-      <w:r>
-        <w:rPr>
+          <w:strike/>
+          <w:sz w:val="24"/>
+          <w:szCs w:val="24"/>
+        </w:rPr>
+      </w:pPr>
+      <w:r>
+        <w:rPr>
+          <w:strike/>
           <w:sz w:val="24"/>
           <w:szCs w:val="24"/>
         </w:rPr>
@@ -43,6 +53,7 @@
       <w:proofErr w:type="spellStart"/>
       <w:r>
         <w:rPr>
+          <w:strike/>
           <w:sz w:val="24"/>
           <w:szCs w:val="24"/>
         </w:rPr>
@@ -51,6 +62,7 @@
       <w:proofErr w:type="spellEnd"/>
       <w:r>
         <w:rPr>
+          <w:strike/>
           <w:sz w:val="24"/>
           <w:szCs w:val="24"/>
         </w:rPr>
@@ -66,12 +78,14 @@
         </w:numPr>
         <w:spacing w:after="0" w:line="240" w:lineRule="auto"/>
         <w:rPr>
-          <w:sz w:val="24"/>
-          <w:szCs w:val="24"/>
-        </w:rPr>
-      </w:pPr>
-      <w:r>
-        <w:rPr>
+          <w:strike/>
+          <w:sz w:val="24"/>
+          <w:szCs w:val="24"/>
+        </w:rPr>
+      </w:pPr>
+      <w:r>
+        <w:rPr>
+          <w:strike/>
           <w:sz w:val="24"/>
           <w:szCs w:val="24"/>
         </w:rPr>
@@ -79,6 +93,7 @@
       </w:r>
       <w:r>
         <w:rPr>
+          <w:strike/>
           <w:sz w:val="24"/>
           <w:szCs w:val="24"/>
         </w:rPr>
@@ -87,6 +102,7 @@
       <w:proofErr w:type="spellStart"/>
       <w:r>
         <w:rPr>
+          <w:strike/>
           <w:sz w:val="24"/>
           <w:szCs w:val="24"/>
         </w:rPr>
@@ -95,6 +111,7 @@
       <w:proofErr w:type="spellEnd"/>
       <w:r>
         <w:rPr>
+          <w:strike/>
           <w:sz w:val="24"/>
           <w:szCs w:val="24"/>
         </w:rPr>
@@ -102,10 +119,42 @@
       </w:r>
       <w:r>
         <w:rPr>
+          <w:strike/>
           <w:sz w:val="24"/>
           <w:szCs w:val="24"/>
         </w:rPr>
         <w:t>)</w:t>
+      </w:r>
+      <w:r>
+        <w:rPr>
+          <w:strike/>
+          <w:sz w:val="24"/>
+          <w:szCs w:val="24"/>
+        </w:rPr>
+        <w:t xml:space="preserve"> </w:t>
+      </w:r>
+      <w:r>
+        <w:rPr>
+          <w:sz w:val="24"/>
+          <w:szCs w:val="24"/>
+        </w:rPr>
+        <w:t xml:space="preserve">(WONT WORK BECAUSE WE MAY NEED TO CALL </w:t>
+      </w:r>
+      <w:proofErr w:type="spellStart"/>
+      <w:r>
+        <w:rPr>
+          <w:sz w:val="24"/>
+          <w:szCs w:val="24"/>
+        </w:rPr>
+        <w:t>attribute_list</w:t>
+      </w:r>
+      <w:proofErr w:type="spellEnd"/>
+      <w:r>
+        <w:rPr>
+          <w:sz w:val="24"/>
+          <w:szCs w:val="24"/>
+        </w:rPr>
+        <w:t>() MULTIPLE TIMES BEFORE USING VALUES)</w:t>
       </w:r>
     </w:p>
     <w:p>
@@ -248,6 +297,13 @@
         <w:t>Parser.h</w:t>
       </w:r>
       <w:proofErr w:type="spellEnd"/>
+      <w:r>
+        <w:rPr>
+          <w:sz w:val="24"/>
+          <w:szCs w:val="24"/>
+        </w:rPr>
+        <w:t xml:space="preserve"> for use in all Parser functions</w:t>
+      </w:r>
     </w:p>
     <w:p>
       <w:pPr>
@@ -290,12 +346,14 @@
       <w:pPr>
         <w:spacing w:after="0" w:line="240" w:lineRule="auto"/>
         <w:rPr>
-          <w:sz w:val="24"/>
-          <w:szCs w:val="24"/>
-        </w:rPr>
-      </w:pPr>
-      <w:r>
-        <w:rPr>
+          <w:i/>
+          <w:sz w:val="24"/>
+          <w:szCs w:val="24"/>
+        </w:rPr>
+      </w:pPr>
+      <w:r>
+        <w:rPr>
+          <w:i/>
           <w:sz w:val="24"/>
           <w:szCs w:val="24"/>
         </w:rPr>
@@ -345,7 +403,7 @@
           <w:sz w:val="24"/>
           <w:szCs w:val="24"/>
         </w:rPr>
-        <w:t>Parse</w:t>
+        <w:t>Parse condition()</w:t>
       </w:r>
     </w:p>
     <w:p>
@@ -366,14 +424,7 @@
           <w:sz w:val="24"/>
           <w:szCs w:val="24"/>
         </w:rPr>
-        <w:t>G</w:t>
-      </w:r>
-      <w:r>
-        <w:rPr>
-          <w:sz w:val="24"/>
-          <w:szCs w:val="24"/>
-        </w:rPr>
-        <w:t xml:space="preserve">et all tuples form </w:t>
+        <w:t xml:space="preserve">Get relation or view name returned from </w:t>
       </w:r>
       <w:proofErr w:type="spellStart"/>
       <w:r>
@@ -389,7 +440,7 @@
           <w:sz w:val="24"/>
           <w:szCs w:val="24"/>
         </w:rPr>
-        <w:t>()’s view or relation</w:t>
+        <w:t>()</w:t>
       </w:r>
     </w:p>
     <w:p>
@@ -442,6 +493,41 @@
         </w:rPr>
         <w:t>() for each valid index</w:t>
       </w:r>
+      <w:r>
+        <w:rPr>
+          <w:sz w:val="24"/>
+          <w:szCs w:val="24"/>
+        </w:rPr>
+        <w:t xml:space="preserve"> </w:t>
+      </w:r>
+      <w:r>
+        <w:rPr>
+          <w:sz w:val="24"/>
+          <w:szCs w:val="24"/>
+        </w:rPr>
+        <w:t>); name the new view with some undetermined naming scheme</w:t>
+      </w:r>
+    </w:p>
+    <w:p>
+      <w:pPr>
+        <w:pStyle w:val="ListParagraph"/>
+        <w:numPr>
+          <w:ilvl w:val="0"/>
+          <w:numId w:val="1"/>
+        </w:numPr>
+        <w:spacing w:after="0" w:line="240" w:lineRule="auto"/>
+        <w:rPr>
+          <w:sz w:val="24"/>
+          <w:szCs w:val="24"/>
+        </w:rPr>
+      </w:pPr>
+      <w:r>
+        <w:rPr>
+          <w:sz w:val="24"/>
+          <w:szCs w:val="24"/>
+        </w:rPr>
+        <w:t>Return new view’s name</w:t>
+      </w:r>
     </w:p>
     <w:p>
       <w:pPr>
@@ -523,12 +609,14 @@
       <w:pPr>
         <w:spacing w:after="0" w:line="240" w:lineRule="auto"/>
         <w:rPr>
-          <w:sz w:val="24"/>
-          <w:szCs w:val="24"/>
-        </w:rPr>
-      </w:pPr>
-      <w:r>
-        <w:rPr>
+          <w:i/>
+          <w:sz w:val="24"/>
+          <w:szCs w:val="24"/>
+        </w:rPr>
+      </w:pPr>
+      <w:r>
+        <w:rPr>
+          <w:i/>
           <w:sz w:val="24"/>
           <w:szCs w:val="24"/>
         </w:rPr>
@@ -573,6 +661,50 @@
           <w:szCs w:val="24"/>
         </w:rPr>
       </w:pPr>
+      <w:r>
+        <w:rPr>
+          <w:sz w:val="24"/>
+          <w:szCs w:val="24"/>
+        </w:rPr>
+        <w:t>Get attribute names</w:t>
+      </w:r>
+      <w:r>
+        <w:rPr>
+          <w:sz w:val="24"/>
+          <w:szCs w:val="24"/>
+        </w:rPr>
+        <w:t xml:space="preserve"> vector</w:t>
+      </w:r>
+      <w:r>
+        <w:rPr>
+          <w:sz w:val="24"/>
+          <w:szCs w:val="24"/>
+        </w:rPr>
+        <w:t xml:space="preserve"> returned from</w:t>
+      </w:r>
+      <w:r>
+        <w:rPr>
+          <w:sz w:val="24"/>
+          <w:szCs w:val="24"/>
+        </w:rPr>
+        <w:t xml:space="preserve"> </w:t>
+      </w:r>
+      <w:proofErr w:type="spellStart"/>
+      <w:r>
+        <w:rPr>
+          <w:sz w:val="24"/>
+          <w:szCs w:val="24"/>
+        </w:rPr>
+        <w:t>attribute_list</w:t>
+      </w:r>
+      <w:proofErr w:type="spellEnd"/>
+      <w:r>
+        <w:rPr>
+          <w:sz w:val="24"/>
+          <w:szCs w:val="24"/>
+        </w:rPr>
+        <w:t>()</w:t>
+      </w:r>
     </w:p>
     <w:p>
       <w:pPr>
@@ -587,6 +719,630 @@
           <w:szCs w:val="24"/>
         </w:rPr>
       </w:pPr>
+      <w:r>
+        <w:rPr>
+          <w:sz w:val="24"/>
+          <w:szCs w:val="24"/>
+        </w:rPr>
+        <w:t xml:space="preserve">Get relation or view name returned from </w:t>
+      </w:r>
+      <w:proofErr w:type="spellStart"/>
+      <w:r>
+        <w:rPr>
+          <w:sz w:val="24"/>
+          <w:szCs w:val="24"/>
+        </w:rPr>
+        <w:t>atomic_expr</w:t>
+      </w:r>
+      <w:proofErr w:type="spellEnd"/>
+      <w:r>
+        <w:rPr>
+          <w:sz w:val="24"/>
+          <w:szCs w:val="24"/>
+        </w:rPr>
+        <w:t>()</w:t>
+      </w:r>
+    </w:p>
+    <w:p>
+      <w:pPr>
+        <w:pStyle w:val="ListParagraph"/>
+        <w:numPr>
+          <w:ilvl w:val="0"/>
+          <w:numId w:val="3"/>
+        </w:numPr>
+        <w:spacing w:after="0" w:line="240" w:lineRule="auto"/>
+        <w:rPr>
+          <w:sz w:val="24"/>
+          <w:szCs w:val="24"/>
+        </w:rPr>
+      </w:pPr>
+      <w:r>
+        <w:rPr>
+          <w:sz w:val="24"/>
+          <w:szCs w:val="24"/>
+        </w:rPr>
+        <w:t xml:space="preserve">Call </w:t>
+      </w:r>
+      <w:proofErr w:type="spellStart"/>
+      <w:r>
+        <w:rPr>
+          <w:sz w:val="24"/>
+          <w:szCs w:val="24"/>
+        </w:rPr>
+        <w:t>db.project</w:t>
+      </w:r>
+      <w:proofErr w:type="spellEnd"/>
+      <w:r>
+        <w:rPr>
+          <w:sz w:val="24"/>
+          <w:szCs w:val="24"/>
+        </w:rPr>
+        <w:t>() with arguments from (1) and (2); name the new view with some undetermined naming scheme</w:t>
+      </w:r>
+    </w:p>
+    <w:p>
+      <w:pPr>
+        <w:pStyle w:val="ListParagraph"/>
+        <w:numPr>
+          <w:ilvl w:val="0"/>
+          <w:numId w:val="3"/>
+        </w:numPr>
+        <w:spacing w:after="0" w:line="240" w:lineRule="auto"/>
+        <w:rPr>
+          <w:sz w:val="24"/>
+          <w:szCs w:val="24"/>
+        </w:rPr>
+      </w:pPr>
+      <w:r>
+        <w:rPr>
+          <w:sz w:val="24"/>
+          <w:szCs w:val="24"/>
+        </w:rPr>
+        <w:t>Return new view’s name</w:t>
+      </w:r>
+    </w:p>
+    <w:p>
+      <w:pPr>
+        <w:spacing w:after="0" w:line="240" w:lineRule="auto"/>
+        <w:rPr>
+          <w:sz w:val="24"/>
+          <w:szCs w:val="24"/>
+        </w:rPr>
+      </w:pPr>
+      <w:r>
+        <w:rPr>
+          <w:sz w:val="24"/>
+          <w:szCs w:val="24"/>
+        </w:rPr>
+        <w:t xml:space="preserve">In Database: </w:t>
+      </w:r>
+      <w:proofErr w:type="gramStart"/>
+      <w:r>
+        <w:rPr>
+          <w:sz w:val="24"/>
+          <w:szCs w:val="24"/>
+        </w:rPr>
+        <w:t>select()</w:t>
+      </w:r>
+      <w:proofErr w:type="gramEnd"/>
+    </w:p>
+    <w:p>
+      <w:pPr>
+        <w:pStyle w:val="ListParagraph"/>
+        <w:numPr>
+          <w:ilvl w:val="0"/>
+          <w:numId w:val="5"/>
+        </w:numPr>
+        <w:spacing w:after="0" w:line="240" w:lineRule="auto"/>
+        <w:rPr>
+          <w:sz w:val="24"/>
+          <w:szCs w:val="24"/>
+        </w:rPr>
+      </w:pPr>
+      <w:r>
+        <w:rPr>
+          <w:sz w:val="24"/>
+          <w:szCs w:val="24"/>
+        </w:rPr>
+        <w:t>Accept a relation or a view</w:t>
+      </w:r>
+      <w:r>
+        <w:rPr>
+          <w:sz w:val="24"/>
+          <w:szCs w:val="24"/>
+        </w:rPr>
+        <w:t xml:space="preserve"> (currently only accepts relation)</w:t>
+      </w:r>
+    </w:p>
+    <w:p>
+      <w:pPr>
+        <w:pStyle w:val="ListParagraph"/>
+        <w:numPr>
+          <w:ilvl w:val="0"/>
+          <w:numId w:val="5"/>
+        </w:numPr>
+        <w:spacing w:after="0" w:line="240" w:lineRule="auto"/>
+        <w:rPr>
+          <w:sz w:val="24"/>
+          <w:szCs w:val="24"/>
+        </w:rPr>
+      </w:pPr>
+      <w:r>
+        <w:rPr>
+          <w:sz w:val="24"/>
+          <w:szCs w:val="24"/>
+        </w:rPr>
+        <w:t>Throw error if no such argument</w:t>
+      </w:r>
+    </w:p>
+    <w:p>
+      <w:pPr>
+        <w:pStyle w:val="ListParagraph"/>
+        <w:numPr>
+          <w:ilvl w:val="0"/>
+          <w:numId w:val="5"/>
+        </w:numPr>
+        <w:spacing w:after="0" w:line="240" w:lineRule="auto"/>
+        <w:rPr>
+          <w:sz w:val="24"/>
+          <w:szCs w:val="24"/>
+        </w:rPr>
+      </w:pPr>
+      <w:r>
+        <w:rPr>
+          <w:sz w:val="24"/>
+          <w:szCs w:val="24"/>
+        </w:rPr>
+        <w:t>Throw error if no such relation or view (</w:t>
+      </w:r>
+      <w:proofErr w:type="spellStart"/>
+      <w:r>
+        <w:rPr>
+          <w:sz w:val="24"/>
+          <w:szCs w:val="24"/>
+        </w:rPr>
+        <w:t>in_table_name</w:t>
+      </w:r>
+      <w:proofErr w:type="spellEnd"/>
+      <w:r>
+        <w:rPr>
+          <w:sz w:val="24"/>
+          <w:szCs w:val="24"/>
+        </w:rPr>
+        <w:t>)</w:t>
+      </w:r>
+    </w:p>
+    <w:p>
+      <w:pPr>
+        <w:spacing w:after="0" w:line="240" w:lineRule="auto"/>
+        <w:rPr>
+          <w:sz w:val="24"/>
+          <w:szCs w:val="24"/>
+        </w:rPr>
+      </w:pPr>
+    </w:p>
+    <w:p>
+      <w:pPr>
+        <w:spacing w:after="0" w:line="240" w:lineRule="auto"/>
+        <w:rPr>
+          <w:sz w:val="24"/>
+          <w:szCs w:val="24"/>
+        </w:rPr>
+      </w:pPr>
+      <w:r>
+        <w:rPr>
+          <w:sz w:val="24"/>
+          <w:szCs w:val="24"/>
+        </w:rPr>
+        <w:t>Rename</w:t>
+      </w:r>
+    </w:p>
+    <w:p>
+      <w:pPr>
+        <w:spacing w:after="0" w:line="240" w:lineRule="auto"/>
+        <w:rPr>
+          <w:sz w:val="24"/>
+          <w:szCs w:val="24"/>
+        </w:rPr>
+      </w:pPr>
+      <w:r>
+        <w:rPr>
+          <w:sz w:val="24"/>
+          <w:szCs w:val="24"/>
+        </w:rPr>
+        <w:t xml:space="preserve">In parser: </w:t>
+      </w:r>
+      <w:proofErr w:type="gramStart"/>
+      <w:r>
+        <w:rPr>
+          <w:sz w:val="24"/>
+          <w:szCs w:val="24"/>
+        </w:rPr>
+        <w:t>renaming</w:t>
+      </w:r>
+      <w:r>
+        <w:rPr>
+          <w:sz w:val="24"/>
+          <w:szCs w:val="24"/>
+        </w:rPr>
+        <w:t>()</w:t>
+      </w:r>
+      <w:proofErr w:type="gramEnd"/>
+    </w:p>
+    <w:p>
+      <w:pPr>
+        <w:pStyle w:val="ListParagraph"/>
+        <w:numPr>
+          <w:ilvl w:val="0"/>
+          <w:numId w:val="7"/>
+        </w:numPr>
+        <w:spacing w:after="0" w:line="240" w:lineRule="auto"/>
+        <w:rPr>
+          <w:sz w:val="24"/>
+          <w:szCs w:val="24"/>
+        </w:rPr>
+      </w:pPr>
+      <w:r>
+        <w:rPr>
+          <w:sz w:val="24"/>
+          <w:szCs w:val="24"/>
+        </w:rPr>
+        <w:t xml:space="preserve">Get attribute names vector returned from </w:t>
+      </w:r>
+      <w:proofErr w:type="spellStart"/>
+      <w:r>
+        <w:rPr>
+          <w:sz w:val="24"/>
+          <w:szCs w:val="24"/>
+        </w:rPr>
+        <w:t>attribute_list</w:t>
+      </w:r>
+      <w:proofErr w:type="spellEnd"/>
+      <w:r>
+        <w:rPr>
+          <w:sz w:val="24"/>
+          <w:szCs w:val="24"/>
+        </w:rPr>
+        <w:t>()</w:t>
+      </w:r>
+    </w:p>
+    <w:p>
+      <w:pPr>
+        <w:pStyle w:val="ListParagraph"/>
+        <w:numPr>
+          <w:ilvl w:val="0"/>
+          <w:numId w:val="7"/>
+        </w:numPr>
+        <w:spacing w:after="0" w:line="240" w:lineRule="auto"/>
+        <w:rPr>
+          <w:sz w:val="24"/>
+          <w:szCs w:val="24"/>
+        </w:rPr>
+      </w:pPr>
+      <w:r>
+        <w:rPr>
+          <w:sz w:val="24"/>
+          <w:szCs w:val="24"/>
+        </w:rPr>
+        <w:t xml:space="preserve">Get relation or view name returned from </w:t>
+      </w:r>
+      <w:proofErr w:type="spellStart"/>
+      <w:r>
+        <w:rPr>
+          <w:sz w:val="24"/>
+          <w:szCs w:val="24"/>
+        </w:rPr>
+        <w:t>atomic_expr</w:t>
+      </w:r>
+      <w:proofErr w:type="spellEnd"/>
+      <w:r>
+        <w:rPr>
+          <w:sz w:val="24"/>
+          <w:szCs w:val="24"/>
+        </w:rPr>
+        <w:t>()</w:t>
+      </w:r>
+    </w:p>
+    <w:p>
+      <w:pPr>
+        <w:pStyle w:val="ListParagraph"/>
+        <w:numPr>
+          <w:ilvl w:val="0"/>
+          <w:numId w:val="7"/>
+        </w:numPr>
+        <w:spacing w:after="0" w:line="240" w:lineRule="auto"/>
+        <w:rPr>
+          <w:sz w:val="24"/>
+          <w:szCs w:val="24"/>
+        </w:rPr>
+      </w:pPr>
+      <w:r>
+        <w:rPr>
+          <w:sz w:val="24"/>
+          <w:szCs w:val="24"/>
+        </w:rPr>
+        <w:t xml:space="preserve">Call </w:t>
+      </w:r>
+      <w:proofErr w:type="spellStart"/>
+      <w:r>
+        <w:rPr>
+          <w:sz w:val="24"/>
+          <w:szCs w:val="24"/>
+        </w:rPr>
+        <w:t>db.rename</w:t>
+      </w:r>
+      <w:proofErr w:type="spellEnd"/>
+      <w:r>
+        <w:rPr>
+          <w:sz w:val="24"/>
+          <w:szCs w:val="24"/>
+        </w:rPr>
+        <w:t xml:space="preserve">() with a </w:t>
+      </w:r>
+      <w:proofErr w:type="spellStart"/>
+      <w:r>
+        <w:rPr>
+          <w:sz w:val="24"/>
+          <w:szCs w:val="24"/>
+        </w:rPr>
+        <w:t>rguments</w:t>
+      </w:r>
+      <w:proofErr w:type="spellEnd"/>
+      <w:r>
+        <w:rPr>
+          <w:sz w:val="24"/>
+          <w:szCs w:val="24"/>
+        </w:rPr>
+        <w:t xml:space="preserve"> from (1) and (2);</w:t>
+      </w:r>
+      <w:r>
+        <w:rPr>
+          <w:sz w:val="24"/>
+          <w:szCs w:val="24"/>
+        </w:rPr>
+        <w:t xml:space="preserve"> name the new view with some undetermined naming scheme</w:t>
+      </w:r>
+    </w:p>
+    <w:p>
+      <w:pPr>
+        <w:pStyle w:val="ListParagraph"/>
+        <w:numPr>
+          <w:ilvl w:val="0"/>
+          <w:numId w:val="7"/>
+        </w:numPr>
+        <w:spacing w:after="0" w:line="240" w:lineRule="auto"/>
+        <w:rPr>
+          <w:sz w:val="24"/>
+          <w:szCs w:val="24"/>
+        </w:rPr>
+      </w:pPr>
+      <w:r>
+        <w:rPr>
+          <w:sz w:val="24"/>
+          <w:szCs w:val="24"/>
+        </w:rPr>
+        <w:t>Return view’s name</w:t>
+      </w:r>
+    </w:p>
+    <w:p>
+      <w:pPr>
+        <w:spacing w:after="0" w:line="240" w:lineRule="auto"/>
+        <w:rPr>
+          <w:sz w:val="24"/>
+          <w:szCs w:val="24"/>
+        </w:rPr>
+      </w:pPr>
+      <w:r>
+        <w:rPr>
+          <w:sz w:val="24"/>
+          <w:szCs w:val="24"/>
+        </w:rPr>
+        <w:lastRenderedPageBreak/>
+        <w:t xml:space="preserve">In Database: </w:t>
+      </w:r>
+      <w:proofErr w:type="gramStart"/>
+      <w:r>
+        <w:rPr>
+          <w:sz w:val="24"/>
+          <w:szCs w:val="24"/>
+        </w:rPr>
+        <w:t>rename</w:t>
+      </w:r>
+      <w:r>
+        <w:rPr>
+          <w:sz w:val="24"/>
+          <w:szCs w:val="24"/>
+        </w:rPr>
+        <w:t>()</w:t>
+      </w:r>
+      <w:proofErr w:type="gramEnd"/>
+    </w:p>
+    <w:p>
+      <w:pPr>
+        <w:pStyle w:val="ListParagraph"/>
+        <w:numPr>
+          <w:ilvl w:val="0"/>
+          <w:numId w:val="8"/>
+        </w:numPr>
+        <w:spacing w:after="0" w:line="240" w:lineRule="auto"/>
+        <w:rPr>
+          <w:sz w:val="24"/>
+          <w:szCs w:val="24"/>
+        </w:rPr>
+      </w:pPr>
+      <w:r>
+        <w:rPr>
+          <w:sz w:val="24"/>
+          <w:szCs w:val="24"/>
+        </w:rPr>
+        <w:t>Throw error if no such table</w:t>
+      </w:r>
+    </w:p>
+    <w:p>
+      <w:pPr>
+        <w:pStyle w:val="ListParagraph"/>
+        <w:numPr>
+          <w:ilvl w:val="0"/>
+          <w:numId w:val="8"/>
+        </w:numPr>
+        <w:spacing w:after="0" w:line="240" w:lineRule="auto"/>
+        <w:rPr>
+          <w:sz w:val="24"/>
+          <w:szCs w:val="24"/>
+        </w:rPr>
+      </w:pPr>
+      <w:r>
+        <w:rPr>
+          <w:sz w:val="24"/>
+          <w:szCs w:val="24"/>
+        </w:rPr>
+        <w:t>Throw error if incorrect number of attributes</w:t>
+      </w:r>
+    </w:p>
+    <w:p>
+      <w:pPr>
+        <w:spacing w:after="0" w:line="240" w:lineRule="auto"/>
+        <w:rPr>
+          <w:sz w:val="24"/>
+          <w:szCs w:val="24"/>
+        </w:rPr>
+      </w:pPr>
+    </w:p>
+    <w:p>
+      <w:pPr>
+        <w:spacing w:after="0" w:line="240" w:lineRule="auto"/>
+        <w:rPr>
+          <w:sz w:val="24"/>
+          <w:szCs w:val="24"/>
+        </w:rPr>
+      </w:pPr>
+      <w:r>
+        <w:rPr>
+          <w:sz w:val="24"/>
+          <w:szCs w:val="24"/>
+        </w:rPr>
+        <w:t>Union (PLUS)</w:t>
+      </w:r>
+    </w:p>
+    <w:p>
+      <w:pPr>
+        <w:spacing w:after="0" w:line="240" w:lineRule="auto"/>
+        <w:rPr>
+          <w:sz w:val="24"/>
+          <w:szCs w:val="24"/>
+        </w:rPr>
+      </w:pPr>
+      <w:r>
+        <w:rPr>
+          <w:sz w:val="24"/>
+          <w:szCs w:val="24"/>
+        </w:rPr>
+        <w:t xml:space="preserve">In parser: </w:t>
+      </w:r>
+      <w:proofErr w:type="gramStart"/>
+      <w:r>
+        <w:rPr>
+          <w:sz w:val="24"/>
+          <w:szCs w:val="24"/>
+        </w:rPr>
+        <w:t>renaming()</w:t>
+      </w:r>
+      <w:proofErr w:type="gramEnd"/>
+    </w:p>
+    <w:p>
+      <w:pPr>
+        <w:pStyle w:val="ListParagraph"/>
+        <w:numPr>
+          <w:ilvl w:val="0"/>
+          <w:numId w:val="9"/>
+        </w:numPr>
+        <w:spacing w:after="0" w:line="240" w:lineRule="auto"/>
+        <w:rPr>
+          <w:sz w:val="24"/>
+          <w:szCs w:val="24"/>
+        </w:rPr>
+      </w:pPr>
+      <w:r>
+        <w:rPr>
+          <w:sz w:val="24"/>
+          <w:szCs w:val="24"/>
+        </w:rPr>
+        <w:t xml:space="preserve">Get relation or view name 1 from </w:t>
+      </w:r>
+      <w:proofErr w:type="spellStart"/>
+      <w:r>
+        <w:rPr>
+          <w:sz w:val="24"/>
+          <w:szCs w:val="24"/>
+        </w:rPr>
+        <w:t>atomic_expr</w:t>
+      </w:r>
+      <w:proofErr w:type="spellEnd"/>
+      <w:r>
+        <w:rPr>
+          <w:sz w:val="24"/>
+          <w:szCs w:val="24"/>
+        </w:rPr>
+        <w:t>()</w:t>
+      </w:r>
+    </w:p>
+    <w:p>
+      <w:pPr>
+        <w:pStyle w:val="ListParagraph"/>
+        <w:numPr>
+          <w:ilvl w:val="0"/>
+          <w:numId w:val="9"/>
+        </w:numPr>
+        <w:spacing w:after="0" w:line="240" w:lineRule="auto"/>
+        <w:rPr>
+          <w:sz w:val="24"/>
+          <w:szCs w:val="24"/>
+        </w:rPr>
+      </w:pPr>
+      <w:r>
+        <w:rPr>
+          <w:sz w:val="24"/>
+          <w:szCs w:val="24"/>
+        </w:rPr>
+        <w:t xml:space="preserve">Get relation or view name 2 from </w:t>
+      </w:r>
+      <w:proofErr w:type="spellStart"/>
+      <w:r>
+        <w:rPr>
+          <w:sz w:val="24"/>
+          <w:szCs w:val="24"/>
+        </w:rPr>
+        <w:t>atomic_expr</w:t>
+      </w:r>
+      <w:proofErr w:type="spellEnd"/>
+      <w:r>
+        <w:rPr>
+          <w:sz w:val="24"/>
+          <w:szCs w:val="24"/>
+        </w:rPr>
+        <w:t>()</w:t>
+      </w:r>
+    </w:p>
+    <w:p>
+      <w:pPr>
+        <w:pStyle w:val="ListParagraph"/>
+        <w:numPr>
+          <w:ilvl w:val="0"/>
+          <w:numId w:val="9"/>
+        </w:numPr>
+        <w:spacing w:after="0" w:line="240" w:lineRule="auto"/>
+        <w:rPr>
+          <w:sz w:val="24"/>
+          <w:szCs w:val="24"/>
+        </w:rPr>
+      </w:pPr>
+      <w:r>
+        <w:rPr>
+          <w:sz w:val="24"/>
+          <w:szCs w:val="24"/>
+        </w:rPr>
+        <w:t>Call db.</w:t>
+      </w:r>
       <w:bookmarkStart w:id="0" w:name="_GoBack"/>
       <w:bookmarkEnd w:id="0"/>
     </w:p>
@@ -612,42 +1368,17 @@
           <w:sz w:val="24"/>
           <w:szCs w:val="24"/>
         </w:rPr>
-        <w:t>Rename</w:t>
-      </w:r>
-    </w:p>
-    <w:p>
-      <w:pPr>
-        <w:spacing w:after="0" w:line="240" w:lineRule="auto"/>
-        <w:rPr>
-          <w:sz w:val="24"/>
-          <w:szCs w:val="24"/>
-        </w:rPr>
-      </w:pPr>
-    </w:p>
-    <w:p>
-      <w:pPr>
-        <w:spacing w:after="0" w:line="240" w:lineRule="auto"/>
-        <w:rPr>
-          <w:sz w:val="24"/>
-          <w:szCs w:val="24"/>
-        </w:rPr>
-      </w:pPr>
-    </w:p>
-    <w:p>
-      <w:pPr>
-        <w:spacing w:after="0" w:line="240" w:lineRule="auto"/>
-        <w:rPr>
-          <w:sz w:val="24"/>
-          <w:szCs w:val="24"/>
-        </w:rPr>
-      </w:pPr>
-      <w:r>
-        <w:rPr>
-          <w:sz w:val="24"/>
-          <w:szCs w:val="24"/>
-        </w:rPr>
-        <w:t>Union (PLUS)</w:t>
-      </w:r>
+        <w:t xml:space="preserve">In Database: </w:t>
+      </w:r>
+      <w:proofErr w:type="gramStart"/>
+      <w:r>
+        <w:rPr>
+          <w:sz w:val="24"/>
+          <w:szCs w:val="24"/>
+        </w:rPr>
+        <w:t>rename()</w:t>
+      </w:r>
+      <w:proofErr w:type="gramEnd"/>
     </w:p>
     <w:p>
       <w:pPr>
@@ -768,6 +1499,13 @@
         </w:rPr>
         <w:t>) must return strings</w:t>
       </w:r>
+      <w:r>
+        <w:rPr>
+          <w:sz w:val="24"/>
+          <w:szCs w:val="24"/>
+        </w:rPr>
+        <w:t xml:space="preserve"> (of the arbitrarily named created views)</w:t>
+      </w:r>
     </w:p>
     <w:p>
       <w:pPr>
@@ -808,6 +1546,13 @@
           <w:szCs w:val="24"/>
         </w:rPr>
         <w:t>) must return strings</w:t>
+      </w:r>
+      <w:r>
+        <w:rPr>
+          <w:sz w:val="24"/>
+          <w:szCs w:val="24"/>
+        </w:rPr>
+        <w:t xml:space="preserve"> (will either be a relation name or a view returned from expression())</w:t>
       </w:r>
     </w:p>
     <w:p>
@@ -843,7 +1588,7 @@
   <w:abstractNum w:abstractNumId="0">
     <w:nsid w:val="01A243D4"/>
     <w:multiLevelType w:val="hybridMultilevel"/>
-    <w:tmpl w:val="C07C008A"/>
+    <w:tmpl w:val="92F2BB12"/>
     <w:lvl w:ilvl="0" w:tplc="0409000F">
       <w:start w:val="1"/>
       <w:numFmt w:val="decimal"/>
@@ -927,6 +1672,92 @@
     </w:lvl>
   </w:abstractNum>
   <w:abstractNum w:abstractNumId="1">
+    <w:nsid w:val="23C87709"/>
+    <w:multiLevelType w:val="hybridMultilevel"/>
+    <w:tmpl w:val="BB38EDF6"/>
+    <w:lvl w:ilvl="0" w:tplc="0409000F">
+      <w:start w:val="1"/>
+      <w:numFmt w:val="decimal"/>
+      <w:lvlText w:val="%1."/>
+      <w:lvlJc w:val="left"/>
+      <w:pPr>
+        <w:ind w:left="720" w:hanging="360"/>
+      </w:pPr>
+    </w:lvl>
+    <w:lvl w:ilvl="1" w:tplc="04090019" w:tentative="1">
+      <w:start w:val="1"/>
+      <w:numFmt w:val="lowerLetter"/>
+      <w:lvlText w:val="%2."/>
+      <w:lvlJc w:val="left"/>
+      <w:pPr>
+        <w:ind w:left="1440" w:hanging="360"/>
+      </w:pPr>
+    </w:lvl>
+    <w:lvl w:ilvl="2" w:tplc="0409001B" w:tentative="1">
+      <w:start w:val="1"/>
+      <w:numFmt w:val="lowerRoman"/>
+      <w:lvlText w:val="%3."/>
+      <w:lvlJc w:val="right"/>
+      <w:pPr>
+        <w:ind w:left="2160" w:hanging="180"/>
+      </w:pPr>
+    </w:lvl>
+    <w:lvl w:ilvl="3" w:tplc="0409000F" w:tentative="1">
+      <w:start w:val="1"/>
+      <w:numFmt w:val="decimal"/>
+      <w:lvlText w:val="%4."/>
+      <w:lvlJc w:val="left"/>
+      <w:pPr>
+        <w:ind w:left="2880" w:hanging="360"/>
+      </w:pPr>
+    </w:lvl>
+    <w:lvl w:ilvl="4" w:tplc="04090019" w:tentative="1">
+      <w:start w:val="1"/>
+      <w:numFmt w:val="lowerLetter"/>
+      <w:lvlText w:val="%5."/>
+      <w:lvlJc w:val="left"/>
+      <w:pPr>
+        <w:ind w:left="3600" w:hanging="360"/>
+      </w:pPr>
+    </w:lvl>
+    <w:lvl w:ilvl="5" w:tplc="0409001B" w:tentative="1">
+      <w:start w:val="1"/>
+      <w:numFmt w:val="lowerRoman"/>
+      <w:lvlText w:val="%6."/>
+      <w:lvlJc w:val="right"/>
+      <w:pPr>
+        <w:ind w:left="4320" w:hanging="180"/>
+      </w:pPr>
+    </w:lvl>
+    <w:lvl w:ilvl="6" w:tplc="0409000F" w:tentative="1">
+      <w:start w:val="1"/>
+      <w:numFmt w:val="decimal"/>
+      <w:lvlText w:val="%7."/>
+      <w:lvlJc w:val="left"/>
+      <w:pPr>
+        <w:ind w:left="5040" w:hanging="360"/>
+      </w:pPr>
+    </w:lvl>
+    <w:lvl w:ilvl="7" w:tplc="04090019" w:tentative="1">
+      <w:start w:val="1"/>
+      <w:numFmt w:val="lowerLetter"/>
+      <w:lvlText w:val="%8."/>
+      <w:lvlJc w:val="left"/>
+      <w:pPr>
+        <w:ind w:left="5760" w:hanging="360"/>
+      </w:pPr>
+    </w:lvl>
+    <w:lvl w:ilvl="8" w:tplc="0409001B" w:tentative="1">
+      <w:start w:val="1"/>
+      <w:numFmt w:val="lowerRoman"/>
+      <w:lvlText w:val="%9."/>
+      <w:lvlJc w:val="right"/>
+      <w:pPr>
+        <w:ind w:left="6480" w:hanging="180"/>
+      </w:pPr>
+    </w:lvl>
+  </w:abstractNum>
+  <w:abstractNum w:abstractNumId="2">
     <w:nsid w:val="2AB92FC9"/>
     <w:multiLevelType w:val="hybridMultilevel"/>
     <w:tmpl w:val="EA4AA98A"/>
@@ -1012,7 +1843,93 @@
       </w:pPr>
     </w:lvl>
   </w:abstractNum>
-  <w:abstractNum w:abstractNumId="2">
+  <w:abstractNum w:abstractNumId="3">
+    <w:nsid w:val="3AD650E7"/>
+    <w:multiLevelType w:val="hybridMultilevel"/>
+    <w:tmpl w:val="07E8D1B0"/>
+    <w:lvl w:ilvl="0" w:tplc="0409000F">
+      <w:start w:val="1"/>
+      <w:numFmt w:val="decimal"/>
+      <w:lvlText w:val="%1."/>
+      <w:lvlJc w:val="left"/>
+      <w:pPr>
+        <w:ind w:left="720" w:hanging="360"/>
+      </w:pPr>
+    </w:lvl>
+    <w:lvl w:ilvl="1" w:tplc="04090019" w:tentative="1">
+      <w:start w:val="1"/>
+      <w:numFmt w:val="lowerLetter"/>
+      <w:lvlText w:val="%2."/>
+      <w:lvlJc w:val="left"/>
+      <w:pPr>
+        <w:ind w:left="1440" w:hanging="360"/>
+      </w:pPr>
+    </w:lvl>
+    <w:lvl w:ilvl="2" w:tplc="0409001B" w:tentative="1">
+      <w:start w:val="1"/>
+      <w:numFmt w:val="lowerRoman"/>
+      <w:lvlText w:val="%3."/>
+      <w:lvlJc w:val="right"/>
+      <w:pPr>
+        <w:ind w:left="2160" w:hanging="180"/>
+      </w:pPr>
+    </w:lvl>
+    <w:lvl w:ilvl="3" w:tplc="0409000F" w:tentative="1">
+      <w:start w:val="1"/>
+      <w:numFmt w:val="decimal"/>
+      <w:lvlText w:val="%4."/>
+      <w:lvlJc w:val="left"/>
+      <w:pPr>
+        <w:ind w:left="2880" w:hanging="360"/>
+      </w:pPr>
+    </w:lvl>
+    <w:lvl w:ilvl="4" w:tplc="04090019" w:tentative="1">
+      <w:start w:val="1"/>
+      <w:numFmt w:val="lowerLetter"/>
+      <w:lvlText w:val="%5."/>
+      <w:lvlJc w:val="left"/>
+      <w:pPr>
+        <w:ind w:left="3600" w:hanging="360"/>
+      </w:pPr>
+    </w:lvl>
+    <w:lvl w:ilvl="5" w:tplc="0409001B" w:tentative="1">
+      <w:start w:val="1"/>
+      <w:numFmt w:val="lowerRoman"/>
+      <w:lvlText w:val="%6."/>
+      <w:lvlJc w:val="right"/>
+      <w:pPr>
+        <w:ind w:left="4320" w:hanging="180"/>
+      </w:pPr>
+    </w:lvl>
+    <w:lvl w:ilvl="6" w:tplc="0409000F" w:tentative="1">
+      <w:start w:val="1"/>
+      <w:numFmt w:val="decimal"/>
+      <w:lvlText w:val="%7."/>
+      <w:lvlJc w:val="left"/>
+      <w:pPr>
+        <w:ind w:left="5040" w:hanging="360"/>
+      </w:pPr>
+    </w:lvl>
+    <w:lvl w:ilvl="7" w:tplc="04090019" w:tentative="1">
+      <w:start w:val="1"/>
+      <w:numFmt w:val="lowerLetter"/>
+      <w:lvlText w:val="%8."/>
+      <w:lvlJc w:val="left"/>
+      <w:pPr>
+        <w:ind w:left="5760" w:hanging="360"/>
+      </w:pPr>
+    </w:lvl>
+    <w:lvl w:ilvl="8" w:tplc="0409001B" w:tentative="1">
+      <w:start w:val="1"/>
+      <w:numFmt w:val="lowerRoman"/>
+      <w:lvlText w:val="%9."/>
+      <w:lvlJc w:val="right"/>
+      <w:pPr>
+        <w:ind w:left="6480" w:hanging="180"/>
+      </w:pPr>
+    </w:lvl>
+  </w:abstractNum>
+  <w:abstractNum w:abstractNumId="4">
     <w:nsid w:val="435A0ED8"/>
     <w:multiLevelType w:val="hybridMultilevel"/>
     <w:tmpl w:val="2938C2F8"/>
@@ -1098,7 +2015,265 @@
       </w:pPr>
     </w:lvl>
   </w:abstractNum>
-  <w:abstractNum w:abstractNumId="3">
+  <w:abstractNum w:abstractNumId="5">
+    <w:nsid w:val="4D2A1C54"/>
+    <w:multiLevelType w:val="hybridMultilevel"/>
+    <w:tmpl w:val="D472BA92"/>
+    <w:lvl w:ilvl="0" w:tplc="0409000F">
+      <w:start w:val="1"/>
+      <w:numFmt w:val="decimal"/>
+      <w:lvlText w:val="%1."/>
+      <w:lvlJc w:val="left"/>
+      <w:pPr>
+        <w:ind w:left="720" w:hanging="360"/>
+      </w:pPr>
+    </w:lvl>
+    <w:lvl w:ilvl="1" w:tplc="04090019" w:tentative="1">
+      <w:start w:val="1"/>
+      <w:numFmt w:val="lowerLetter"/>
+      <w:lvlText w:val="%2."/>
+      <w:lvlJc w:val="left"/>
+      <w:pPr>
+        <w:ind w:left="1440" w:hanging="360"/>
+      </w:pPr>
+    </w:lvl>
+    <w:lvl w:ilvl="2" w:tplc="0409001B" w:tentative="1">
+      <w:start w:val="1"/>
+      <w:numFmt w:val="lowerRoman"/>
+      <w:lvlText w:val="%3."/>
+      <w:lvlJc w:val="right"/>
+      <w:pPr>
+        <w:ind w:left="2160" w:hanging="180"/>
+      </w:pPr>
+    </w:lvl>
+    <w:lvl w:ilvl="3" w:tplc="0409000F" w:tentative="1">
+      <w:start w:val="1"/>
+      <w:numFmt w:val="decimal"/>
+      <w:lvlText w:val="%4."/>
+      <w:lvlJc w:val="left"/>
+      <w:pPr>
+        <w:ind w:left="2880" w:hanging="360"/>
+      </w:pPr>
+    </w:lvl>
+    <w:lvl w:ilvl="4" w:tplc="04090019" w:tentative="1">
+      <w:start w:val="1"/>
+      <w:numFmt w:val="lowerLetter"/>
+      <w:lvlText w:val="%5."/>
+      <w:lvlJc w:val="left"/>
+      <w:pPr>
+        <w:ind w:left="3600" w:hanging="360"/>
+      </w:pPr>
+    </w:lvl>
+    <w:lvl w:ilvl="5" w:tplc="0409001B" w:tentative="1">
+      <w:start w:val="1"/>
+      <w:numFmt w:val="lowerRoman"/>
+      <w:lvlText w:val="%6."/>
+      <w:lvlJc w:val="right"/>
+      <w:pPr>
+        <w:ind w:left="4320" w:hanging="180"/>
+      </w:pPr>
+    </w:lvl>
+    <w:lvl w:ilvl="6" w:tplc="0409000F" w:tentative="1">
+      <w:start w:val="1"/>
+      <w:numFmt w:val="decimal"/>
+      <w:lvlText w:val="%7."/>
+      <w:lvlJc w:val="left"/>
+      <w:pPr>
+        <w:ind w:left="5040" w:hanging="360"/>
+      </w:pPr>
+    </w:lvl>
+    <w:lvl w:ilvl="7" w:tplc="04090019" w:tentative="1">
+      <w:start w:val="1"/>
+      <w:numFmt w:val="lowerLetter"/>
+      <w:lvlText w:val="%8."/>
+      <w:lvlJc w:val="left"/>
+      <w:pPr>
+        <w:ind w:left="5760" w:hanging="360"/>
+      </w:pPr>
+    </w:lvl>
+    <w:lvl w:ilvl="8" w:tplc="0409001B" w:tentative="1">
+      <w:start w:val="1"/>
+      <w:numFmt w:val="lowerRoman"/>
+      <w:lvlText w:val="%9."/>
+      <w:lvlJc w:val="right"/>
+      <w:pPr>
+        <w:ind w:left="6480" w:hanging="180"/>
+      </w:pPr>
+    </w:lvl>
+  </w:abstractNum>
+  <w:abstractNum w:abstractNumId="6">
+    <w:nsid w:val="6B514001"/>
+    <w:multiLevelType w:val="hybridMultilevel"/>
+    <w:tmpl w:val="47A2941A"/>
+    <w:lvl w:ilvl="0" w:tplc="0409000F">
+      <w:start w:val="1"/>
+      <w:numFmt w:val="decimal"/>
+      <w:lvlText w:val="%1."/>
+      <w:lvlJc w:val="left"/>
+      <w:pPr>
+        <w:ind w:left="720" w:hanging="360"/>
+      </w:pPr>
+    </w:lvl>
+    <w:lvl w:ilvl="1" w:tplc="04090019" w:tentative="1">
+      <w:start w:val="1"/>
+      <w:numFmt w:val="lowerLetter"/>
+      <w:lvlText w:val="%2."/>
+      <w:lvlJc w:val="left"/>
+      <w:pPr>
+        <w:ind w:left="1440" w:hanging="360"/>
+      </w:pPr>
+    </w:lvl>
+    <w:lvl w:ilvl="2" w:tplc="0409001B" w:tentative="1">
+      <w:start w:val="1"/>
+      <w:numFmt w:val="lowerRoman"/>
+      <w:lvlText w:val="%3."/>
+      <w:lvlJc w:val="right"/>
+      <w:pPr>
+        <w:ind w:left="2160" w:hanging="180"/>
+      </w:pPr>
+    </w:lvl>
+    <w:lvl w:ilvl="3" w:tplc="0409000F" w:tentative="1">
+      <w:start w:val="1"/>
+      <w:numFmt w:val="decimal"/>
+      <w:lvlText w:val="%4."/>
+      <w:lvlJc w:val="left"/>
+      <w:pPr>
+        <w:ind w:left="2880" w:hanging="360"/>
+      </w:pPr>
+    </w:lvl>
+    <w:lvl w:ilvl="4" w:tplc="04090019" w:tentative="1">
+      <w:start w:val="1"/>
+      <w:numFmt w:val="lowerLetter"/>
+      <w:lvlText w:val="%5."/>
+      <w:lvlJc w:val="left"/>
+      <w:pPr>
+        <w:ind w:left="3600" w:hanging="360"/>
+      </w:pPr>
+    </w:lvl>
+    <w:lvl w:ilvl="5" w:tplc="0409001B" w:tentative="1">
+      <w:start w:val="1"/>
+      <w:numFmt w:val="lowerRoman"/>
+      <w:lvlText w:val="%6."/>
+      <w:lvlJc w:val="right"/>
+      <w:pPr>
+        <w:ind w:left="4320" w:hanging="180"/>
+      </w:pPr>
+    </w:lvl>
+    <w:lvl w:ilvl="6" w:tplc="0409000F" w:tentative="1">
+      <w:start w:val="1"/>
+      <w:numFmt w:val="decimal"/>
+      <w:lvlText w:val="%7."/>
+      <w:lvlJc w:val="left"/>
+      <w:pPr>
+        <w:ind w:left="5040" w:hanging="360"/>
+      </w:pPr>
+    </w:lvl>
+    <w:lvl w:ilvl="7" w:tplc="04090019" w:tentative="1">
+      <w:start w:val="1"/>
+      <w:numFmt w:val="lowerLetter"/>
+      <w:lvlText w:val="%8."/>
+      <w:lvlJc w:val="left"/>
+      <w:pPr>
+        <w:ind w:left="5760" w:hanging="360"/>
+      </w:pPr>
+    </w:lvl>
+    <w:lvl w:ilvl="8" w:tplc="0409001B" w:tentative="1">
+      <w:start w:val="1"/>
+      <w:numFmt w:val="lowerRoman"/>
+      <w:lvlText w:val="%9."/>
+      <w:lvlJc w:val="right"/>
+      <w:pPr>
+        <w:ind w:left="6480" w:hanging="180"/>
+      </w:pPr>
+    </w:lvl>
+  </w:abstractNum>
+  <w:abstractNum w:abstractNumId="7">
+    <w:nsid w:val="6F6834C8"/>
+    <w:multiLevelType w:val="hybridMultilevel"/>
+    <w:tmpl w:val="EA4AA98A"/>
+    <w:lvl w:ilvl="0" w:tplc="0409000F">
+      <w:start w:val="1"/>
+      <w:numFmt w:val="decimal"/>
+      <w:lvlText w:val="%1."/>
+      <w:lvlJc w:val="left"/>
+      <w:pPr>
+        <w:ind w:left="720" w:hanging="360"/>
+      </w:pPr>
+    </w:lvl>
+    <w:lvl w:ilvl="1" w:tplc="04090019" w:tentative="1">
+      <w:start w:val="1"/>
+      <w:numFmt w:val="lowerLetter"/>
+      <w:lvlText w:val="%2."/>
+      <w:lvlJc w:val="left"/>
+      <w:pPr>
+        <w:ind w:left="1440" w:hanging="360"/>
+      </w:pPr>
+    </w:lvl>
+    <w:lvl w:ilvl="2" w:tplc="0409001B" w:tentative="1">
+      <w:start w:val="1"/>
+      <w:numFmt w:val="lowerRoman"/>
+      <w:lvlText w:val="%3."/>
+      <w:lvlJc w:val="right"/>
+      <w:pPr>
+        <w:ind w:left="2160" w:hanging="180"/>
+      </w:pPr>
+    </w:lvl>
+    <w:lvl w:ilvl="3" w:tplc="0409000F" w:tentative="1">
+      <w:start w:val="1"/>
+      <w:numFmt w:val="decimal"/>
+      <w:lvlText w:val="%4."/>
+      <w:lvlJc w:val="left"/>
+      <w:pPr>
+        <w:ind w:left="2880" w:hanging="360"/>
+      </w:pPr>
+    </w:lvl>
+    <w:lvl w:ilvl="4" w:tplc="04090019" w:tentative="1">
+      <w:start w:val="1"/>
+      <w:numFmt w:val="lowerLetter"/>
+      <w:lvlText w:val="%5."/>
+      <w:lvlJc w:val="left"/>
+      <w:pPr>
+        <w:ind w:left="3600" w:hanging="360"/>
+      </w:pPr>
+    </w:lvl>
+    <w:lvl w:ilvl="5" w:tplc="0409001B" w:tentative="1">
+      <w:start w:val="1"/>
+      <w:numFmt w:val="lowerRoman"/>
+      <w:lvlText w:val="%6."/>
+      <w:lvlJc w:val="right"/>
+      <w:pPr>
+        <w:ind w:left="4320" w:hanging="180"/>
+      </w:pPr>
+    </w:lvl>
+    <w:lvl w:ilvl="6" w:tplc="0409000F" w:tentative="1">
+      <w:start w:val="1"/>
+      <w:numFmt w:val="decimal"/>
+      <w:lvlText w:val="%7."/>
+      <w:lvlJc w:val="left"/>
+      <w:pPr>
+        <w:ind w:left="5040" w:hanging="360"/>
+      </w:pPr>
+    </w:lvl>
+    <w:lvl w:ilvl="7" w:tplc="04090019" w:tentative="1">
+      <w:start w:val="1"/>
+      <w:numFmt w:val="lowerLetter"/>
+      <w:lvlText w:val="%8."/>
+      <w:lvlJc w:val="left"/>
+      <w:pPr>
+        <w:ind w:left="5760" w:hanging="360"/>
+      </w:pPr>
+    </w:lvl>
+    <w:lvl w:ilvl="8" w:tplc="0409001B" w:tentative="1">
+      <w:start w:val="1"/>
+      <w:numFmt w:val="lowerRoman"/>
+      <w:lvlText w:val="%9."/>
+      <w:lvlJc w:val="right"/>
+      <w:pPr>
+        <w:ind w:left="6480" w:hanging="180"/>
+      </w:pPr>
+    </w:lvl>
+  </w:abstractNum>
+  <w:abstractNum w:abstractNumId="8">
     <w:nsid w:val="6FA445CE"/>
     <w:multiLevelType w:val="hybridMultilevel"/>
     <w:tmpl w:val="49C6A248"/>
@@ -1215,13 +2390,28 @@
     <w:abstractNumId w:val="0"/>
   </w:num>
   <w:num w:numId="2">
+    <w:abstractNumId w:val="4"/>
+  </w:num>
+  <w:num w:numId="3">
     <w:abstractNumId w:val="2"/>
   </w:num>
-  <w:num w:numId="3">
+  <w:num w:numId="4">
+    <w:abstractNumId w:val="8"/>
+  </w:num>
+  <w:num w:numId="5">
+    <w:abstractNumId w:val="3"/>
+  </w:num>
+  <w:num w:numId="6">
+    <w:abstractNumId w:val="7"/>
+  </w:num>
+  <w:num w:numId="7">
+    <w:abstractNumId w:val="5"/>
+  </w:num>
+  <w:num w:numId="8">
+    <w:abstractNumId w:val="6"/>
+  </w:num>
+  <w:num w:numId="9">
     <w:abstractNumId w:val="1"/>
-  </w:num>
-  <w:num w:numId="4">
-    <w:abstractNumId w:val="3"/>
   </w:num>
 </w:numbering>
 </file>
@@ -1389,7 +2579,6 @@
   <w:style w:type="character" w:default="1" w:styleId="DefaultParagraphFont">
     <w:name w:val="Default Paragraph Font"/>
     <w:uiPriority w:val="1"/>
-    <w:semiHidden/>
     <w:unhideWhenUsed/>
   </w:style>
   <w:style w:type="table" w:default="1" w:styleId="TableNormal">
@@ -1590,7 +2779,6 @@
   <w:style w:type="character" w:default="1" w:styleId="DefaultParagraphFont">
     <w:name w:val="Default Paragraph Font"/>
     <w:uiPriority w:val="1"/>
-    <w:semiHidden/>
     <w:unhideWhenUsed/>
   </w:style>
   <w:style w:type="table" w:default="1" w:styleId="TableNormal">

</xml_diff>